<commit_message>
Revised draft of Part 18
</commit_message>
<xml_diff>
--- a/6.X-14 S-100 Language packs/Part 18 Language Packs v1.docx
+++ b/6.X-14 S-100 Language packs/Part 18 Language Packs v1.docx
@@ -1743,6 +1743,177 @@
     </w:p>
     <w:p>
       <w:pPr>
+        <w:rPr>
+          <w:rFonts w:eastAsia="Arial"/>
+        </w:rPr>
+      </w:pPr>
+      <w:r>
+        <w:rPr>
+          <w:rFonts w:eastAsia="Arial"/>
+        </w:rPr>
+        <w:t>Notes from meeting:</w:t>
+      </w:r>
+    </w:p>
+    <w:p>
+      <w:pPr>
+        <w:pStyle w:val="ListParagraph"/>
+        <w:numPr>
+          <w:ilvl w:val="0"/>
+          <w:numId w:val="38"/>
+        </w:numPr>
+        <w:rPr>
+          <w:rFonts w:eastAsia="Arial"/>
+        </w:rPr>
+      </w:pPr>
+      <w:r>
+        <w:rPr>
+          <w:rFonts w:eastAsia="Arial"/>
+        </w:rPr>
+        <w:t>Informative Annex: dealing with fC</w:t>
+      </w:r>
+    </w:p>
+    <w:p>
+      <w:pPr>
+        <w:pStyle w:val="ListParagraph"/>
+        <w:numPr>
+          <w:ilvl w:val="0"/>
+          <w:numId w:val="38"/>
+        </w:numPr>
+        <w:rPr>
+          <w:rFonts w:eastAsia="Arial"/>
+        </w:rPr>
+      </w:pPr>
+      <w:r>
+        <w:rPr>
+          <w:rFonts w:eastAsia="Arial"/>
+        </w:rPr>
+        <w:t>Insert something on discoverability through exchange catalogue</w:t>
+      </w:r>
+    </w:p>
+    <w:p>
+      <w:pPr>
+        <w:pStyle w:val="ListParagraph"/>
+        <w:numPr>
+          <w:ilvl w:val="0"/>
+          <w:numId w:val="38"/>
+        </w:numPr>
+        <w:rPr>
+          <w:rFonts w:eastAsia="Arial"/>
+        </w:rPr>
+      </w:pPr>
+      <w:r>
+        <w:rPr>
+          <w:rFonts w:eastAsia="Arial"/>
+        </w:rPr>
+        <w:t>Talk to Raphael re: language codes, language_packs</w:t>
+      </w:r>
+    </w:p>
+    <w:p>
+      <w:pPr>
+        <w:pStyle w:val="ListParagraph"/>
+        <w:numPr>
+          <w:ilvl w:val="0"/>
+          <w:numId w:val="38"/>
+        </w:numPr>
+        <w:rPr>
+          <w:rFonts w:eastAsia="Arial"/>
+        </w:rPr>
+      </w:pPr>
+      <w:r>
+        <w:rPr>
+          <w:rFonts w:eastAsia="Arial"/>
+        </w:rPr>
+        <w:t>Proper github.</w:t>
+      </w:r>
+    </w:p>
+    <w:p>
+      <w:pPr>
+        <w:pStyle w:val="ListParagraph"/>
+        <w:numPr>
+          <w:ilvl w:val="0"/>
+          <w:numId w:val="38"/>
+        </w:numPr>
+        <w:rPr>
+          <w:rFonts w:eastAsia="Arial"/>
+        </w:rPr>
+      </w:pPr>
+      <w:r>
+        <w:rPr>
+          <w:rFonts w:eastAsia="Arial"/>
+        </w:rPr>
+        <w:t xml:space="preserve">State </w:t>
+      </w:r>
+    </w:p>
+    <w:p>
+      <w:pPr>
+        <w:pStyle w:val="ListParagraph"/>
+        <w:numPr>
+          <w:ilvl w:val="0"/>
+          <w:numId w:val="38"/>
+        </w:numPr>
+        <w:rPr>
+          <w:rFonts w:eastAsia="Arial"/>
+        </w:rPr>
+      </w:pPr>
+      <w:r>
+        <w:rPr>
+          <w:rFonts w:eastAsia="Arial"/>
+        </w:rPr>
+        <w:t>Roles</w:t>
+      </w:r>
+    </w:p>
+    <w:p>
+      <w:pPr>
+        <w:pStyle w:val="ListParagraph"/>
+        <w:numPr>
+          <w:ilvl w:val="0"/>
+          <w:numId w:val="38"/>
+        </w:numPr>
+        <w:rPr>
+          <w:rFonts w:eastAsia="Arial"/>
+        </w:rPr>
+      </w:pPr>
+      <w:r>
+        <w:rPr>
+          <w:rFonts w:eastAsia="Arial"/>
+        </w:rPr>
+        <w:t>Creation can be incremental</w:t>
+      </w:r>
+    </w:p>
+    <w:p>
+      <w:pPr>
+        <w:pStyle w:val="ListParagraph"/>
+        <w:numPr>
+          <w:ilvl w:val="0"/>
+          <w:numId w:val="38"/>
+        </w:numPr>
+        <w:rPr>
+          <w:rFonts w:eastAsia="Arial"/>
+        </w:rPr>
+      </w:pPr>
+      <w:r>
+        <w:rPr>
+          <w:rFonts w:eastAsia="Arial"/>
+        </w:rPr>
+        <w:t>Version numbers?</w:t>
+      </w:r>
+    </w:p>
+    <w:p>
+      <w:pPr>
+        <w:rPr>
+          <w:rFonts w:eastAsia="Arial"/>
+        </w:rPr>
+      </w:pPr>
+    </w:p>
+    <w:p>
+      <w:pPr>
+        <w:rPr>
+          <w:rFonts w:eastAsia="Arial"/>
+        </w:rPr>
+      </w:pPr>
+    </w:p>
+    <w:p>
+      <w:pPr>
         <w:spacing w:after="120"/>
         <w:jc w:val="both"/>
         <w:rPr>
@@ -1757,25 +1928,7 @@
           <w:sz w:val="20"/>
           <w:szCs w:val="20"/>
         </w:rPr>
-        <w:t>This part of S-100 details how multi-</w:t>
-      </w:r>
-      <w:proofErr w:type="spellStart"/>
-      <w:r>
-        <w:rPr>
-          <w:rFonts w:ascii="Arial" w:eastAsia="Arial" w:hAnsi="Arial" w:cs="Arial"/>
-          <w:sz w:val="20"/>
-          <w:szCs w:val="20"/>
-        </w:rPr>
-        <w:t>llingual</w:t>
-      </w:r>
-      <w:proofErr w:type="spellEnd"/>
-      <w:r>
-        <w:rPr>
-          <w:rFonts w:ascii="Arial" w:eastAsia="Arial" w:hAnsi="Arial" w:cs="Arial"/>
-          <w:sz w:val="20"/>
-          <w:szCs w:val="20"/>
-        </w:rPr>
-        <w:t xml:space="preserve"> support for XML elements of the framework may be implemented.</w:t>
+        <w:t>This part of S-100 details how multi-llingual support for XML elements of the framework may be implemented.</w:t>
       </w:r>
     </w:p>
     <w:p>
@@ -1828,23 +1981,13 @@
         </w:rPr>
         <w:t xml:space="preserve"> (</w:t>
       </w:r>
-      <w:proofErr w:type="spellStart"/>
-      <w:r>
-        <w:rPr>
-          <w:rFonts w:ascii="Arial" w:eastAsia="Arial" w:hAnsi="Arial" w:cs="Arial"/>
-          <w:sz w:val="20"/>
-          <w:szCs w:val="20"/>
-        </w:rPr>
-        <w:t>i.e</w:t>
-      </w:r>
-      <w:proofErr w:type="spellEnd"/>
-      <w:r>
-        <w:rPr>
-          <w:rFonts w:ascii="Arial" w:eastAsia="Arial" w:hAnsi="Arial" w:cs="Arial"/>
-          <w:sz w:val="20"/>
-          <w:szCs w:val="20"/>
-        </w:rPr>
-        <w:t xml:space="preserve"> </w:t>
+      <w:r>
+        <w:rPr>
+          <w:rFonts w:ascii="Arial" w:eastAsia="Arial" w:hAnsi="Arial" w:cs="Arial"/>
+          <w:sz w:val="20"/>
+          <w:szCs w:val="20"/>
+        </w:rPr>
+        <w:t xml:space="preserve">i.e </w:t>
       </w:r>
       <w:r>
         <w:rPr>
@@ -1924,25 +2067,7 @@
           <w:sz w:val="20"/>
           <w:szCs w:val="20"/>
         </w:rPr>
-        <w:t xml:space="preserve">A language pack provides translations of elements contained within an XML document into a specific named language. A language pack contains an aggregation of translations into a single collection. This is combined with the original source by an implementer to enhance multi-lingual portrayal and </w:t>
-      </w:r>
-      <w:proofErr w:type="spellStart"/>
-      <w:r>
-        <w:rPr>
-          <w:rFonts w:ascii="Arial" w:eastAsia="Arial" w:hAnsi="Arial" w:cs="Arial"/>
-          <w:sz w:val="20"/>
-          <w:szCs w:val="20"/>
-        </w:rPr>
-        <w:t>behaviour</w:t>
-      </w:r>
-      <w:proofErr w:type="spellEnd"/>
-      <w:r>
-        <w:rPr>
-          <w:rFonts w:ascii="Arial" w:eastAsia="Arial" w:hAnsi="Arial" w:cs="Arial"/>
-          <w:sz w:val="20"/>
-          <w:szCs w:val="20"/>
-        </w:rPr>
-        <w:t>.</w:t>
+        <w:t>A language pack provides translations of elements contained within an XML document into a specific named language. A language pack contains an aggregation of translations into a single collection. This is combined with the original source by an implementer to enhance multi-lingual portrayal and behaviour.</w:t>
       </w:r>
     </w:p>
     <w:p>
@@ -2303,6 +2428,7 @@
           <w:sz w:val="20"/>
           <w:szCs w:val="20"/>
         </w:rPr>
+        <w:lastRenderedPageBreak/>
         <w:t>Given S-100 XML content and a</w:t>
       </w:r>
       <w:r>
@@ -2416,7 +2542,6 @@
         <w:rPr>
           <w:noProof/>
         </w:rPr>
-        <w:lastRenderedPageBreak/>
         <w:drawing>
           <wp:inline distT="0" distB="0" distL="0" distR="0" wp14:anchorId="00816D18" wp14:editId="0042D3BE">
             <wp:extent cx="4082142" cy="2960153"/>
@@ -2858,6 +2983,7 @@
           <w:szCs w:val="20"/>
           <w:lang w:val="en-GB"/>
         </w:rPr>
+        <w:lastRenderedPageBreak/>
         <w:t>Specifying the mechanism for its implementation</w:t>
       </w:r>
     </w:p>
@@ -3008,7 +3134,6 @@
           <w:szCs w:val="20"/>
           <w:lang w:val="en-GB"/>
         </w:rPr>
-        <w:lastRenderedPageBreak/>
         <w:t>Where they are delivered alongside the content to which they refer, then they shall be referenced to the content by association in the exchange catalogue.</w:t>
       </w:r>
     </w:p>
@@ -3120,9 +3245,15 @@
         <w:rPr>
           <w:color w:val="000000"/>
         </w:rPr>
-        <w:t>Product Specification Manufacturer</w:t>
+        <w:t xml:space="preserve">Product Specification </w:t>
       </w:r>
       <w:bookmarkEnd w:id="6"/>
+      <w:r>
+        <w:rPr>
+          <w:color w:val="000000"/>
+        </w:rPr>
+        <w:t>Author</w:t>
+      </w:r>
     </w:p>
     <w:p>
       <w:pPr>
@@ -3215,6 +3346,12 @@
           <w:color w:val="000000"/>
         </w:rPr>
         <w:t>Feature Catalogue specifiers</w:t>
+      </w:r>
+      <w:r>
+        <w:rPr>
+          <w:color w:val="000000"/>
+        </w:rPr>
+        <w:t xml:space="preserve"> (Informative/Normative? Annex)</w:t>
       </w:r>
     </w:p>
     <w:p>
@@ -3492,6 +3629,28 @@
           </w:p>
           <w:p>
             <w:pPr>
+              <w:pStyle w:val="ListParagraph"/>
+              <w:numPr>
+                <w:ilvl w:val="0"/>
+                <w:numId w:val="36"/>
+              </w:numPr>
+              <w:rPr>
+                <w:rFonts w:ascii="Arial" w:eastAsia="Arial" w:hAnsi="Arial" w:cs="Arial"/>
+                <w:sz w:val="20"/>
+                <w:szCs w:val="20"/>
+              </w:rPr>
+            </w:pPr>
+            <w:r>
+              <w:rPr>
+                <w:rFonts w:ascii="Arial" w:eastAsia="Arial" w:hAnsi="Arial" w:cs="Arial"/>
+                <w:sz w:val="20"/>
+                <w:szCs w:val="20"/>
+              </w:rPr>
+              <w:t>remarks</w:t>
+            </w:r>
+          </w:p>
+          <w:p>
+            <w:pPr>
               <w:rPr>
                 <w:rFonts w:ascii="Arial" w:eastAsia="Arial" w:hAnsi="Arial" w:cs="Arial"/>
                 <w:sz w:val="20"/>
@@ -3507,7 +3666,6 @@
                 <w:szCs w:val="20"/>
               </w:rPr>
             </w:pPr>
-            <w:proofErr w:type="spellStart"/>
             <w:r>
               <w:rPr>
                 <w:rFonts w:ascii="Arial" w:eastAsia="Arial" w:hAnsi="Arial" w:cs="Arial"/>
@@ -3516,7 +3674,6 @@
               </w:rPr>
               <w:t>SimpleAttributes</w:t>
             </w:r>
-            <w:proofErr w:type="spellEnd"/>
           </w:p>
           <w:p>
             <w:pPr>
@@ -3526,7 +3683,6 @@
                 <w:szCs w:val="20"/>
               </w:rPr>
             </w:pPr>
-            <w:proofErr w:type="spellStart"/>
             <w:r>
               <w:rPr>
                 <w:rFonts w:ascii="Arial" w:eastAsia="Arial" w:hAnsi="Arial" w:cs="Arial"/>
@@ -3535,7 +3691,6 @@
               </w:rPr>
               <w:t>ComplexAttributes</w:t>
             </w:r>
-            <w:proofErr w:type="spellEnd"/>
           </w:p>
           <w:p>
             <w:pPr>
@@ -3562,7 +3717,6 @@
                 <w:szCs w:val="20"/>
               </w:rPr>
             </w:pPr>
-            <w:proofErr w:type="spellStart"/>
             <w:r>
               <w:rPr>
                 <w:rFonts w:ascii="Arial" w:eastAsia="Arial" w:hAnsi="Arial" w:cs="Arial"/>
@@ -3571,7 +3725,6 @@
               </w:rPr>
               <w:t>InformationAssociations</w:t>
             </w:r>
-            <w:proofErr w:type="spellEnd"/>
           </w:p>
           <w:p>
             <w:pPr>
@@ -3581,7 +3734,6 @@
                 <w:szCs w:val="20"/>
               </w:rPr>
             </w:pPr>
-            <w:proofErr w:type="spellStart"/>
             <w:r>
               <w:rPr>
                 <w:rFonts w:ascii="Arial" w:eastAsia="Arial" w:hAnsi="Arial" w:cs="Arial"/>
@@ -3590,7 +3742,6 @@
               </w:rPr>
               <w:t>FeatureAssociations</w:t>
             </w:r>
-            <w:proofErr w:type="spellEnd"/>
           </w:p>
           <w:p>
             <w:pPr>
@@ -3600,7 +3751,6 @@
                 <w:szCs w:val="20"/>
               </w:rPr>
             </w:pPr>
-            <w:proofErr w:type="spellStart"/>
             <w:r>
               <w:rPr>
                 <w:rFonts w:ascii="Arial" w:eastAsia="Arial" w:hAnsi="Arial" w:cs="Arial"/>
@@ -3609,7 +3759,6 @@
               </w:rPr>
               <w:t>FeatureTypes</w:t>
             </w:r>
-            <w:proofErr w:type="spellEnd"/>
           </w:p>
           <w:p>
             <w:pPr>
@@ -3619,7 +3768,6 @@
                 <w:szCs w:val="20"/>
               </w:rPr>
             </w:pPr>
-            <w:proofErr w:type="spellStart"/>
             <w:r>
               <w:rPr>
                 <w:rFonts w:ascii="Arial" w:eastAsia="Arial" w:hAnsi="Arial" w:cs="Arial"/>
@@ -3628,7 +3776,6 @@
               </w:rPr>
               <w:t>InformationTypes</w:t>
             </w:r>
-            <w:proofErr w:type="spellEnd"/>
           </w:p>
         </w:tc>
         <w:tc>
@@ -3718,7 +3865,30 @@
                 <w:sz w:val="20"/>
                 <w:szCs w:val="20"/>
               </w:rPr>
+              <w:lastRenderedPageBreak/>
               <w:t>Definition</w:t>
+            </w:r>
+          </w:p>
+          <w:p>
+            <w:pPr>
+              <w:pStyle w:val="ListParagraph"/>
+              <w:numPr>
+                <w:ilvl w:val="0"/>
+                <w:numId w:val="36"/>
+              </w:numPr>
+              <w:rPr>
+                <w:rFonts w:ascii="Arial" w:eastAsia="Arial" w:hAnsi="Arial" w:cs="Arial"/>
+                <w:sz w:val="20"/>
+                <w:szCs w:val="20"/>
+              </w:rPr>
+            </w:pPr>
+            <w:r>
+              <w:rPr>
+                <w:rFonts w:ascii="Arial" w:eastAsia="Arial" w:hAnsi="Arial" w:cs="Arial"/>
+                <w:sz w:val="20"/>
+                <w:szCs w:val="20"/>
+              </w:rPr>
+              <w:t>remarks</w:t>
             </w:r>
           </w:p>
         </w:tc>
@@ -3785,25 +3955,7 @@
           <w:sz w:val="20"/>
           <w:szCs w:val="20"/>
         </w:rPr>
-        <w:t xml:space="preserve">How to refer to them, normative list of </w:t>
-      </w:r>
-      <w:proofErr w:type="spellStart"/>
-      <w:r>
-        <w:rPr>
-          <w:rFonts w:ascii="Arial" w:hAnsi="Arial" w:cs="Arial"/>
-          <w:sz w:val="20"/>
-          <w:szCs w:val="20"/>
-        </w:rPr>
-        <w:t>xPaths</w:t>
-      </w:r>
-      <w:proofErr w:type="spellEnd"/>
-      <w:r>
-        <w:rPr>
-          <w:rFonts w:ascii="Arial" w:hAnsi="Arial" w:cs="Arial"/>
-          <w:sz w:val="20"/>
-          <w:szCs w:val="20"/>
-        </w:rPr>
-        <w:t>?</w:t>
+        <w:t>How to refer to them, normative list of xPaths?</w:t>
       </w:r>
     </w:p>
     <w:p/>
@@ -3868,7 +4020,6 @@
         <w:rPr>
           <w:color w:val="000000"/>
         </w:rPr>
-        <w:lastRenderedPageBreak/>
         <w:t xml:space="preserve">Language Pack </w:t>
       </w:r>
       <w:r>
@@ -5453,6 +5604,118 @@
     </w:lvl>
   </w:abstractNum>
   <w:abstractNum w:abstractNumId="8" w15:restartNumberingAfterBreak="0">
+    <w:nsid w:val="0CFB24D1"/>
+    <w:multiLevelType w:val="hybridMultilevel"/>
+    <w:tmpl w:val="19D68F24"/>
+    <w:lvl w:ilvl="0" w:tplc="62B2ACC2">
+      <w:numFmt w:val="bullet"/>
+      <w:lvlText w:val="-"/>
+      <w:lvlJc w:val="left"/>
+      <w:pPr>
+        <w:ind w:left="720" w:hanging="360"/>
+      </w:pPr>
+      <w:rPr>
+        <w:rFonts w:ascii="Times New Roman" w:eastAsia="Arial" w:hAnsi="Times New Roman" w:cs="Times New Roman" w:hint="default"/>
+      </w:rPr>
+    </w:lvl>
+    <w:lvl w:ilvl="1" w:tplc="08090003" w:tentative="1">
+      <w:start w:val="1"/>
+      <w:numFmt w:val="bullet"/>
+      <w:lvlText w:val="o"/>
+      <w:lvlJc w:val="left"/>
+      <w:pPr>
+        <w:ind w:left="1440" w:hanging="360"/>
+      </w:pPr>
+      <w:rPr>
+        <w:rFonts w:ascii="Courier New" w:hAnsi="Courier New" w:cs="Courier New" w:hint="default"/>
+      </w:rPr>
+    </w:lvl>
+    <w:lvl w:ilvl="2" w:tplc="08090005" w:tentative="1">
+      <w:start w:val="1"/>
+      <w:numFmt w:val="bullet"/>
+      <w:lvlText w:val=""/>
+      <w:lvlJc w:val="left"/>
+      <w:pPr>
+        <w:ind w:left="2160" w:hanging="360"/>
+      </w:pPr>
+      <w:rPr>
+        <w:rFonts w:ascii="Wingdings" w:hAnsi="Wingdings" w:hint="default"/>
+      </w:rPr>
+    </w:lvl>
+    <w:lvl w:ilvl="3" w:tplc="08090001" w:tentative="1">
+      <w:start w:val="1"/>
+      <w:numFmt w:val="bullet"/>
+      <w:lvlText w:val=""/>
+      <w:lvlJc w:val="left"/>
+      <w:pPr>
+        <w:ind w:left="2880" w:hanging="360"/>
+      </w:pPr>
+      <w:rPr>
+        <w:rFonts w:ascii="Symbol" w:hAnsi="Symbol" w:hint="default"/>
+      </w:rPr>
+    </w:lvl>
+    <w:lvl w:ilvl="4" w:tplc="08090003" w:tentative="1">
+      <w:start w:val="1"/>
+      <w:numFmt w:val="bullet"/>
+      <w:lvlText w:val="o"/>
+      <w:lvlJc w:val="left"/>
+      <w:pPr>
+        <w:ind w:left="3600" w:hanging="360"/>
+      </w:pPr>
+      <w:rPr>
+        <w:rFonts w:ascii="Courier New" w:hAnsi="Courier New" w:cs="Courier New" w:hint="default"/>
+      </w:rPr>
+    </w:lvl>
+    <w:lvl w:ilvl="5" w:tplc="08090005" w:tentative="1">
+      <w:start w:val="1"/>
+      <w:numFmt w:val="bullet"/>
+      <w:lvlText w:val=""/>
+      <w:lvlJc w:val="left"/>
+      <w:pPr>
+        <w:ind w:left="4320" w:hanging="360"/>
+      </w:pPr>
+      <w:rPr>
+        <w:rFonts w:ascii="Wingdings" w:hAnsi="Wingdings" w:hint="default"/>
+      </w:rPr>
+    </w:lvl>
+    <w:lvl w:ilvl="6" w:tplc="08090001" w:tentative="1">
+      <w:start w:val="1"/>
+      <w:numFmt w:val="bullet"/>
+      <w:lvlText w:val=""/>
+      <w:lvlJc w:val="left"/>
+      <w:pPr>
+        <w:ind w:left="5040" w:hanging="360"/>
+      </w:pPr>
+      <w:rPr>
+        <w:rFonts w:ascii="Symbol" w:hAnsi="Symbol" w:hint="default"/>
+      </w:rPr>
+    </w:lvl>
+    <w:lvl w:ilvl="7" w:tplc="08090003" w:tentative="1">
+      <w:start w:val="1"/>
+      <w:numFmt w:val="bullet"/>
+      <w:lvlText w:val="o"/>
+      <w:lvlJc w:val="left"/>
+      <w:pPr>
+        <w:ind w:left="5760" w:hanging="360"/>
+      </w:pPr>
+      <w:rPr>
+        <w:rFonts w:ascii="Courier New" w:hAnsi="Courier New" w:cs="Courier New" w:hint="default"/>
+      </w:rPr>
+    </w:lvl>
+    <w:lvl w:ilvl="8" w:tplc="08090005" w:tentative="1">
+      <w:start w:val="1"/>
+      <w:numFmt w:val="bullet"/>
+      <w:lvlText w:val=""/>
+      <w:lvlJc w:val="left"/>
+      <w:pPr>
+        <w:ind w:left="6480" w:hanging="360"/>
+      </w:pPr>
+      <w:rPr>
+        <w:rFonts w:ascii="Wingdings" w:hAnsi="Wingdings" w:hint="default"/>
+      </w:rPr>
+    </w:lvl>
+  </w:abstractNum>
+  <w:abstractNum w:abstractNumId="9" w15:restartNumberingAfterBreak="0">
     <w:nsid w:val="14467C83"/>
     <w:multiLevelType w:val="multilevel"/>
     <w:tmpl w:val="0C7EB198"/>
@@ -5566,7 +5829,7 @@
       </w:pPr>
     </w:lvl>
   </w:abstractNum>
-  <w:abstractNum w:abstractNumId="9" w15:restartNumberingAfterBreak="0">
+  <w:abstractNum w:abstractNumId="10" w15:restartNumberingAfterBreak="0">
     <w:nsid w:val="16E579D7"/>
     <w:multiLevelType w:val="multilevel"/>
     <w:tmpl w:val="220A577C"/>
@@ -5679,7 +5942,7 @@
       </w:rPr>
     </w:lvl>
   </w:abstractNum>
-  <w:abstractNum w:abstractNumId="10" w15:restartNumberingAfterBreak="0">
+  <w:abstractNum w:abstractNumId="11" w15:restartNumberingAfterBreak="0">
     <w:nsid w:val="1B8A3835"/>
     <w:multiLevelType w:val="multilevel"/>
     <w:tmpl w:val="FCA84416"/>
@@ -5768,7 +6031,7 @@
       </w:pPr>
     </w:lvl>
   </w:abstractNum>
-  <w:abstractNum w:abstractNumId="11" w15:restartNumberingAfterBreak="0">
+  <w:abstractNum w:abstractNumId="12" w15:restartNumberingAfterBreak="0">
     <w:nsid w:val="1C870C16"/>
     <w:multiLevelType w:val="multilevel"/>
     <w:tmpl w:val="D764BBBA"/>
@@ -5854,7 +6117,7 @@
       </w:pPr>
     </w:lvl>
   </w:abstractNum>
-  <w:abstractNum w:abstractNumId="12" w15:restartNumberingAfterBreak="0">
+  <w:abstractNum w:abstractNumId="13" w15:restartNumberingAfterBreak="0">
     <w:nsid w:val="24790203"/>
     <w:multiLevelType w:val="multilevel"/>
     <w:tmpl w:val="B8A2BC0A"/>
@@ -5940,7 +6203,7 @@
       </w:pPr>
     </w:lvl>
   </w:abstractNum>
-  <w:abstractNum w:abstractNumId="13" w15:restartNumberingAfterBreak="0">
+  <w:abstractNum w:abstractNumId="14" w15:restartNumberingAfterBreak="0">
     <w:nsid w:val="2AE006AB"/>
     <w:multiLevelType w:val="hybridMultilevel"/>
     <w:tmpl w:val="FA1A5C22"/>
@@ -6080,7 +6343,7 @@
       </w:rPr>
     </w:lvl>
   </w:abstractNum>
-  <w:abstractNum w:abstractNumId="14" w15:restartNumberingAfterBreak="0">
+  <w:abstractNum w:abstractNumId="15" w15:restartNumberingAfterBreak="0">
     <w:nsid w:val="2B824E8C"/>
     <w:multiLevelType w:val="multilevel"/>
     <w:tmpl w:val="49C22A7C"/>
@@ -6193,7 +6456,7 @@
       </w:rPr>
     </w:lvl>
   </w:abstractNum>
-  <w:abstractNum w:abstractNumId="15" w15:restartNumberingAfterBreak="0">
+  <w:abstractNum w:abstractNumId="16" w15:restartNumberingAfterBreak="0">
     <w:nsid w:val="2E802A96"/>
     <w:multiLevelType w:val="multilevel"/>
     <w:tmpl w:val="00309754"/>
@@ -6279,7 +6542,7 @@
       </w:pPr>
     </w:lvl>
   </w:abstractNum>
-  <w:abstractNum w:abstractNumId="16" w15:restartNumberingAfterBreak="0">
+  <w:abstractNum w:abstractNumId="17" w15:restartNumberingAfterBreak="0">
     <w:nsid w:val="32DD1121"/>
     <w:multiLevelType w:val="multilevel"/>
     <w:tmpl w:val="8048D630"/>
@@ -6365,7 +6628,7 @@
       </w:pPr>
     </w:lvl>
   </w:abstractNum>
-  <w:abstractNum w:abstractNumId="17" w15:restartNumberingAfterBreak="0">
+  <w:abstractNum w:abstractNumId="18" w15:restartNumberingAfterBreak="0">
     <w:nsid w:val="36912153"/>
     <w:multiLevelType w:val="multilevel"/>
     <w:tmpl w:val="2C841200"/>
@@ -6451,7 +6714,7 @@
       </w:pPr>
     </w:lvl>
   </w:abstractNum>
-  <w:abstractNum w:abstractNumId="18" w15:restartNumberingAfterBreak="0">
+  <w:abstractNum w:abstractNumId="19" w15:restartNumberingAfterBreak="0">
     <w:nsid w:val="36AF1049"/>
     <w:multiLevelType w:val="multilevel"/>
     <w:tmpl w:val="DCCC0D12"/>
@@ -6537,7 +6800,7 @@
       </w:pPr>
     </w:lvl>
   </w:abstractNum>
-  <w:abstractNum w:abstractNumId="19" w15:restartNumberingAfterBreak="0">
+  <w:abstractNum w:abstractNumId="20" w15:restartNumberingAfterBreak="0">
     <w:nsid w:val="3873602D"/>
     <w:multiLevelType w:val="multilevel"/>
     <w:tmpl w:val="BE30BD8C"/>
@@ -6623,7 +6886,7 @@
       </w:pPr>
     </w:lvl>
   </w:abstractNum>
-  <w:abstractNum w:abstractNumId="20" w15:restartNumberingAfterBreak="0">
+  <w:abstractNum w:abstractNumId="21" w15:restartNumberingAfterBreak="0">
     <w:nsid w:val="3A5053E1"/>
     <w:multiLevelType w:val="multilevel"/>
     <w:tmpl w:val="6D9ED4C2"/>
@@ -6709,7 +6972,7 @@
       </w:pPr>
     </w:lvl>
   </w:abstractNum>
-  <w:abstractNum w:abstractNumId="21" w15:restartNumberingAfterBreak="0">
+  <w:abstractNum w:abstractNumId="22" w15:restartNumberingAfterBreak="0">
     <w:nsid w:val="3E190391"/>
     <w:multiLevelType w:val="multilevel"/>
     <w:tmpl w:val="ED8A6934"/>
@@ -6828,7 +7091,7 @@
       </w:rPr>
     </w:lvl>
   </w:abstractNum>
-  <w:abstractNum w:abstractNumId="22" w15:restartNumberingAfterBreak="0">
+  <w:abstractNum w:abstractNumId="23" w15:restartNumberingAfterBreak="0">
     <w:nsid w:val="40D14F4C"/>
     <w:multiLevelType w:val="hybridMultilevel"/>
     <w:tmpl w:val="780E0D6E"/>
@@ -6941,7 +7204,7 @@
       </w:rPr>
     </w:lvl>
   </w:abstractNum>
-  <w:abstractNum w:abstractNumId="23" w15:restartNumberingAfterBreak="0">
+  <w:abstractNum w:abstractNumId="24" w15:restartNumberingAfterBreak="0">
     <w:nsid w:val="42CE189B"/>
     <w:multiLevelType w:val="multilevel"/>
     <w:tmpl w:val="2F008684"/>
@@ -7054,7 +7317,7 @@
       </w:rPr>
     </w:lvl>
   </w:abstractNum>
-  <w:abstractNum w:abstractNumId="24" w15:restartNumberingAfterBreak="0">
+  <w:abstractNum w:abstractNumId="25" w15:restartNumberingAfterBreak="0">
     <w:nsid w:val="496E4E1C"/>
     <w:multiLevelType w:val="multilevel"/>
     <w:tmpl w:val="93ACAF32"/>
@@ -7167,7 +7430,7 @@
       </w:rPr>
     </w:lvl>
   </w:abstractNum>
-  <w:abstractNum w:abstractNumId="25" w15:restartNumberingAfterBreak="0">
+  <w:abstractNum w:abstractNumId="26" w15:restartNumberingAfterBreak="0">
     <w:nsid w:val="4CCC7C1A"/>
     <w:multiLevelType w:val="multilevel"/>
     <w:tmpl w:val="71C40E8A"/>
@@ -7253,7 +7516,7 @@
       </w:pPr>
     </w:lvl>
   </w:abstractNum>
-  <w:abstractNum w:abstractNumId="26" w15:restartNumberingAfterBreak="0">
+  <w:abstractNum w:abstractNumId="27" w15:restartNumberingAfterBreak="0">
     <w:nsid w:val="4DEE6745"/>
     <w:multiLevelType w:val="multilevel"/>
     <w:tmpl w:val="FC480FF8"/>
@@ -7339,7 +7602,7 @@
       </w:pPr>
     </w:lvl>
   </w:abstractNum>
-  <w:abstractNum w:abstractNumId="27" w15:restartNumberingAfterBreak="0">
+  <w:abstractNum w:abstractNumId="28" w15:restartNumberingAfterBreak="0">
     <w:nsid w:val="509C2724"/>
     <w:multiLevelType w:val="hybridMultilevel"/>
     <w:tmpl w:val="A6C69C9C"/>
@@ -7479,7 +7742,7 @@
       </w:rPr>
     </w:lvl>
   </w:abstractNum>
-  <w:abstractNum w:abstractNumId="28" w15:restartNumberingAfterBreak="0">
+  <w:abstractNum w:abstractNumId="29" w15:restartNumberingAfterBreak="0">
     <w:nsid w:val="53756D0C"/>
     <w:multiLevelType w:val="multilevel"/>
     <w:tmpl w:val="6FB8652A"/>
@@ -7565,7 +7828,7 @@
       </w:pPr>
     </w:lvl>
   </w:abstractNum>
-  <w:abstractNum w:abstractNumId="29" w15:restartNumberingAfterBreak="0">
+  <w:abstractNum w:abstractNumId="30" w15:restartNumberingAfterBreak="0">
     <w:nsid w:val="5CF56CE9"/>
     <w:multiLevelType w:val="multilevel"/>
     <w:tmpl w:val="E9FAA78E"/>
@@ -7651,7 +7914,7 @@
       </w:pPr>
     </w:lvl>
   </w:abstractNum>
-  <w:abstractNum w:abstractNumId="30" w15:restartNumberingAfterBreak="0">
+  <w:abstractNum w:abstractNumId="31" w15:restartNumberingAfterBreak="0">
     <w:nsid w:val="5E8F59C8"/>
     <w:multiLevelType w:val="multilevel"/>
     <w:tmpl w:val="47086348"/>
@@ -7737,7 +8000,7 @@
       </w:pPr>
     </w:lvl>
   </w:abstractNum>
-  <w:abstractNum w:abstractNumId="31" w15:restartNumberingAfterBreak="0">
+  <w:abstractNum w:abstractNumId="32" w15:restartNumberingAfterBreak="0">
     <w:nsid w:val="5EBC0E40"/>
     <w:multiLevelType w:val="multilevel"/>
     <w:tmpl w:val="C4F0C154"/>
@@ -7823,7 +8086,7 @@
       </w:pPr>
     </w:lvl>
   </w:abstractNum>
-  <w:abstractNum w:abstractNumId="32" w15:restartNumberingAfterBreak="0">
+  <w:abstractNum w:abstractNumId="33" w15:restartNumberingAfterBreak="0">
     <w:nsid w:val="63D53CB6"/>
     <w:multiLevelType w:val="multilevel"/>
     <w:tmpl w:val="B71EA51A"/>
@@ -7909,7 +8172,7 @@
       </w:pPr>
     </w:lvl>
   </w:abstractNum>
-  <w:abstractNum w:abstractNumId="33" w15:restartNumberingAfterBreak="0">
+  <w:abstractNum w:abstractNumId="34" w15:restartNumberingAfterBreak="0">
     <w:nsid w:val="6C99704F"/>
     <w:multiLevelType w:val="hybridMultilevel"/>
     <w:tmpl w:val="6FA6B6FC"/>
@@ -8022,86 +8285,174 @@
       </w:rPr>
     </w:lvl>
   </w:abstractNum>
+  <w:abstractNum w:abstractNumId="35" w15:restartNumberingAfterBreak="0">
+    <w:nsid w:val="742E539C"/>
+    <w:multiLevelType w:val="hybridMultilevel"/>
+    <w:tmpl w:val="96FCE23A"/>
+    <w:lvl w:ilvl="0" w:tplc="592C6E00">
+      <w:numFmt w:val="decimal"/>
+      <w:lvlText w:val="%1-"/>
+      <w:lvlJc w:val="left"/>
+      <w:pPr>
+        <w:ind w:left="720" w:hanging="360"/>
+      </w:pPr>
+      <w:rPr>
+        <w:rFonts w:hint="default"/>
+      </w:rPr>
+    </w:lvl>
+    <w:lvl w:ilvl="1" w:tplc="08090019" w:tentative="1">
+      <w:start w:val="1"/>
+      <w:numFmt w:val="lowerLetter"/>
+      <w:lvlText w:val="%2."/>
+      <w:lvlJc w:val="left"/>
+      <w:pPr>
+        <w:ind w:left="1440" w:hanging="360"/>
+      </w:pPr>
+    </w:lvl>
+    <w:lvl w:ilvl="2" w:tplc="0809001B" w:tentative="1">
+      <w:start w:val="1"/>
+      <w:numFmt w:val="lowerRoman"/>
+      <w:lvlText w:val="%3."/>
+      <w:lvlJc w:val="right"/>
+      <w:pPr>
+        <w:ind w:left="2160" w:hanging="180"/>
+      </w:pPr>
+    </w:lvl>
+    <w:lvl w:ilvl="3" w:tplc="0809000F" w:tentative="1">
+      <w:start w:val="1"/>
+      <w:numFmt w:val="decimal"/>
+      <w:lvlText w:val="%4."/>
+      <w:lvlJc w:val="left"/>
+      <w:pPr>
+        <w:ind w:left="2880" w:hanging="360"/>
+      </w:pPr>
+    </w:lvl>
+    <w:lvl w:ilvl="4" w:tplc="08090019" w:tentative="1">
+      <w:start w:val="1"/>
+      <w:numFmt w:val="lowerLetter"/>
+      <w:lvlText w:val="%5."/>
+      <w:lvlJc w:val="left"/>
+      <w:pPr>
+        <w:ind w:left="3600" w:hanging="360"/>
+      </w:pPr>
+    </w:lvl>
+    <w:lvl w:ilvl="5" w:tplc="0809001B" w:tentative="1">
+      <w:start w:val="1"/>
+      <w:numFmt w:val="lowerRoman"/>
+      <w:lvlText w:val="%6."/>
+      <w:lvlJc w:val="right"/>
+      <w:pPr>
+        <w:ind w:left="4320" w:hanging="180"/>
+      </w:pPr>
+    </w:lvl>
+    <w:lvl w:ilvl="6" w:tplc="0809000F" w:tentative="1">
+      <w:start w:val="1"/>
+      <w:numFmt w:val="decimal"/>
+      <w:lvlText w:val="%7."/>
+      <w:lvlJc w:val="left"/>
+      <w:pPr>
+        <w:ind w:left="5040" w:hanging="360"/>
+      </w:pPr>
+    </w:lvl>
+    <w:lvl w:ilvl="7" w:tplc="08090019" w:tentative="1">
+      <w:start w:val="1"/>
+      <w:numFmt w:val="lowerLetter"/>
+      <w:lvlText w:val="%8."/>
+      <w:lvlJc w:val="left"/>
+      <w:pPr>
+        <w:ind w:left="5760" w:hanging="360"/>
+      </w:pPr>
+    </w:lvl>
+    <w:lvl w:ilvl="8" w:tplc="0809001B" w:tentative="1">
+      <w:start w:val="1"/>
+      <w:numFmt w:val="lowerRoman"/>
+      <w:lvlText w:val="%9."/>
+      <w:lvlJc w:val="right"/>
+      <w:pPr>
+        <w:ind w:left="6480" w:hanging="180"/>
+      </w:pPr>
+    </w:lvl>
+  </w:abstractNum>
   <w:num w:numId="1">
-    <w:abstractNumId w:val="28"/>
+    <w:abstractNumId w:val="29"/>
   </w:num>
   <w:num w:numId="2">
+    <w:abstractNumId w:val="22"/>
+  </w:num>
+  <w:num w:numId="3">
     <w:abstractNumId w:val="21"/>
   </w:num>
-  <w:num w:numId="3">
+  <w:num w:numId="4">
+    <w:abstractNumId w:val="33"/>
+  </w:num>
+  <w:num w:numId="5">
     <w:abstractNumId w:val="20"/>
   </w:num>
-  <w:num w:numId="4">
-    <w:abstractNumId w:val="32"/>
-  </w:num>
-  <w:num w:numId="5">
-    <w:abstractNumId w:val="19"/>
-  </w:num>
   <w:num w:numId="6">
-    <w:abstractNumId w:val="15"/>
+    <w:abstractNumId w:val="16"/>
   </w:num>
   <w:num w:numId="7">
     <w:abstractNumId w:val="1"/>
   </w:num>
   <w:num w:numId="8">
-    <w:abstractNumId w:val="23"/>
+    <w:abstractNumId w:val="24"/>
   </w:num>
   <w:num w:numId="9">
     <w:abstractNumId w:val="0"/>
   </w:num>
   <w:num w:numId="10">
-    <w:abstractNumId w:val="26"/>
+    <w:abstractNumId w:val="27"/>
   </w:num>
   <w:num w:numId="11">
     <w:abstractNumId w:val="6"/>
   </w:num>
   <w:num w:numId="12">
-    <w:abstractNumId w:val="9"/>
+    <w:abstractNumId w:val="10"/>
   </w:num>
   <w:num w:numId="13">
+    <w:abstractNumId w:val="31"/>
+  </w:num>
+  <w:num w:numId="14">
+    <w:abstractNumId w:val="13"/>
+  </w:num>
+  <w:num w:numId="15">
+    <w:abstractNumId w:val="19"/>
+  </w:num>
+  <w:num w:numId="16">
     <w:abstractNumId w:val="30"/>
   </w:num>
-  <w:num w:numId="14">
-    <w:abstractNumId w:val="12"/>
-  </w:num>
-  <w:num w:numId="15">
+  <w:num w:numId="17">
     <w:abstractNumId w:val="18"/>
-  </w:num>
-  <w:num w:numId="16">
-    <w:abstractNumId w:val="29"/>
-  </w:num>
-  <w:num w:numId="17">
-    <w:abstractNumId w:val="17"/>
   </w:num>
   <w:num w:numId="18">
     <w:abstractNumId w:val="2"/>
   </w:num>
   <w:num w:numId="19">
-    <w:abstractNumId w:val="31"/>
+    <w:abstractNumId w:val="32"/>
   </w:num>
   <w:num w:numId="20">
-    <w:abstractNumId w:val="10"/>
+    <w:abstractNumId w:val="11"/>
   </w:num>
   <w:num w:numId="21">
-    <w:abstractNumId w:val="16"/>
+    <w:abstractNumId w:val="17"/>
   </w:num>
   <w:num w:numId="22">
-    <w:abstractNumId w:val="24"/>
+    <w:abstractNumId w:val="25"/>
   </w:num>
   <w:num w:numId="23">
-    <w:abstractNumId w:val="25"/>
+    <w:abstractNumId w:val="26"/>
   </w:num>
   <w:num w:numId="24">
-    <w:abstractNumId w:val="11"/>
+    <w:abstractNumId w:val="12"/>
   </w:num>
   <w:num w:numId="25">
-    <w:abstractNumId w:val="14"/>
+    <w:abstractNumId w:val="15"/>
   </w:num>
   <w:num w:numId="26">
-    <w:abstractNumId w:val="8"/>
+    <w:abstractNumId w:val="9"/>
   </w:num>
   <w:num w:numId="27">
-    <w:abstractNumId w:val="8"/>
+    <w:abstractNumId w:val="9"/>
     <w:lvlOverride w:ilvl="0">
       <w:startOverride w:val="1"/>
     </w:lvlOverride>
@@ -8131,7 +8482,7 @@
     </w:lvlOverride>
   </w:num>
   <w:num w:numId="28">
-    <w:abstractNumId w:val="8"/>
+    <w:abstractNumId w:val="9"/>
     <w:lvlOverride w:ilvl="0">
       <w:startOverride w:val="1"/>
     </w:lvlOverride>
@@ -8161,7 +8512,7 @@
     </w:lvlOverride>
   </w:num>
   <w:num w:numId="29">
-    <w:abstractNumId w:val="22"/>
+    <w:abstractNumId w:val="23"/>
   </w:num>
   <w:num w:numId="30">
     <w:abstractNumId w:val="7"/>
@@ -8176,13 +8527,19 @@
     <w:abstractNumId w:val="5"/>
   </w:num>
   <w:num w:numId="34">
-    <w:abstractNumId w:val="13"/>
+    <w:abstractNumId w:val="14"/>
   </w:num>
   <w:num w:numId="35">
-    <w:abstractNumId w:val="27"/>
+    <w:abstractNumId w:val="28"/>
   </w:num>
   <w:num w:numId="36">
-    <w:abstractNumId w:val="33"/>
+    <w:abstractNumId w:val="34"/>
+  </w:num>
+  <w:num w:numId="37">
+    <w:abstractNumId w:val="35"/>
+  </w:num>
+  <w:num w:numId="38">
+    <w:abstractNumId w:val="8"/>
   </w:num>
 </w:numbering>
 </file>

</xml_diff>